<commit_message>
jan 25 schedule edited
</commit_message>
<xml_diff>
--- a/Schedule_Jan_2025.docx
+++ b/Schedule_Jan_2025.docx
@@ -53,12 +53,12 @@
       <w:tblPr>
         <w:tblStyle w:val="TableGrid"/>
         <w:tblpPr w:leftFromText="180" w:rightFromText="180" w:vertAnchor="page" w:horzAnchor="margin" w:tblpXSpec="center" w:tblpY="3226"/>
-        <w:tblW w:w="12609" w:type="dxa"/>
+        <w:tblW w:w="13034" w:type="dxa"/>
         <w:tblLook w:val="04A0" w:firstRow="1" w:lastRow="0" w:firstColumn="1" w:lastColumn="0" w:noHBand="0" w:noVBand="1"/>
       </w:tblPr>
       <w:tblGrid>
         <w:gridCol w:w="4106"/>
-        <w:gridCol w:w="3686"/>
+        <w:gridCol w:w="4111"/>
         <w:gridCol w:w="2409"/>
         <w:gridCol w:w="2408"/>
       </w:tblGrid>
@@ -134,7 +134,7 @@
         </w:tc>
         <w:tc>
           <w:tcPr>
-            <w:tcW w:w="3686" w:type="dxa"/>
+            <w:tcW w:w="4111" w:type="dxa"/>
           </w:tcPr>
           <w:p>
             <w:pPr>
@@ -289,7 +289,7 @@
         </w:tc>
         <w:tc>
           <w:tcPr>
-            <w:tcW w:w="3686" w:type="dxa"/>
+            <w:tcW w:w="4111" w:type="dxa"/>
           </w:tcPr>
           <w:p>
             <w:pPr>
@@ -438,7 +438,7 @@
         </w:tc>
         <w:tc>
           <w:tcPr>
-            <w:tcW w:w="3686" w:type="dxa"/>
+            <w:tcW w:w="4111" w:type="dxa"/>
           </w:tcPr>
           <w:p>
             <w:pPr>
@@ -531,7 +531,7 @@
         </w:tc>
         <w:tc>
           <w:tcPr>
-            <w:tcW w:w="3686" w:type="dxa"/>
+            <w:tcW w:w="4111" w:type="dxa"/>
           </w:tcPr>
           <w:p>
             <w:pPr>
@@ -624,23 +624,31 @@
         </w:tc>
         <w:tc>
           <w:tcPr>
-            <w:tcW w:w="3686" w:type="dxa"/>
-          </w:tcPr>
-          <w:p>
-            <w:pPr>
-              <w:rPr>
-                <w:rFonts w:ascii="Times New Roman" w:hAnsi="Times New Roman" w:cs="Times New Roman"/>
-                <w:sz w:val="28"/>
-                <w:szCs w:val="28"/>
-              </w:rPr>
-            </w:pPr>
-            <w:r>
-              <w:rPr>
-                <w:rFonts w:ascii="Times New Roman" w:hAnsi="Times New Roman" w:cs="Times New Roman"/>
-                <w:sz w:val="28"/>
-                <w:szCs w:val="28"/>
-              </w:rPr>
-              <w:t xml:space="preserve">Try…Except </w:t>
+            <w:tcW w:w="4111" w:type="dxa"/>
+          </w:tcPr>
+          <w:p>
+            <w:pPr>
+              <w:rPr>
+                <w:rFonts w:ascii="Times New Roman" w:hAnsi="Times New Roman" w:cs="Times New Roman"/>
+                <w:sz w:val="28"/>
+                <w:szCs w:val="28"/>
+              </w:rPr>
+            </w:pPr>
+            <w:r>
+              <w:rPr>
+                <w:rFonts w:ascii="Times New Roman" w:hAnsi="Times New Roman" w:cs="Times New Roman"/>
+                <w:sz w:val="28"/>
+                <w:szCs w:val="28"/>
+              </w:rPr>
+              <w:t>Try…Except</w:t>
+            </w:r>
+            <w:r>
+              <w:rPr>
+                <w:rFonts w:ascii="Times New Roman" w:hAnsi="Times New Roman" w:cs="Times New Roman"/>
+                <w:sz w:val="28"/>
+                <w:szCs w:val="28"/>
+              </w:rPr>
+              <w:t>, map, filter &amp; reduce</w:t>
             </w:r>
           </w:p>
         </w:tc>
@@ -757,7 +765,7 @@
         </w:tc>
         <w:tc>
           <w:tcPr>
-            <w:tcW w:w="3686" w:type="dxa"/>
+            <w:tcW w:w="4111" w:type="dxa"/>
           </w:tcPr>
           <w:p>
             <w:pPr>
@@ -852,21 +860,13 @@
                 <w:sz w:val="28"/>
                 <w:szCs w:val="28"/>
               </w:rPr>
-              <w:t xml:space="preserve">14 </w:t>
-            </w:r>
-            <w:r>
-              <w:rPr>
-                <w:rFonts w:ascii="Times New Roman" w:hAnsi="Times New Roman" w:cs="Times New Roman"/>
-                <w:sz w:val="28"/>
-                <w:szCs w:val="28"/>
-              </w:rPr>
-              <w:t>– 01 – 25; Tuesday</w:t>
-            </w:r>
-          </w:p>
-        </w:tc>
-        <w:tc>
-          <w:tcPr>
-            <w:tcW w:w="3686" w:type="dxa"/>
+              <w:t>14 – 01 – 25; Tuesday</w:t>
+            </w:r>
+          </w:p>
+        </w:tc>
+        <w:tc>
+          <w:tcPr>
+            <w:tcW w:w="4111" w:type="dxa"/>
           </w:tcPr>
           <w:p>
             <w:pPr>
@@ -953,21 +953,13 @@
                 <w:sz w:val="28"/>
                 <w:szCs w:val="28"/>
               </w:rPr>
-              <w:t xml:space="preserve">16 </w:t>
-            </w:r>
-            <w:r>
-              <w:rPr>
-                <w:rFonts w:ascii="Times New Roman" w:hAnsi="Times New Roman" w:cs="Times New Roman"/>
-                <w:sz w:val="28"/>
-                <w:szCs w:val="28"/>
-              </w:rPr>
-              <w:t>– 01 – 25; Thursday</w:t>
-            </w:r>
-          </w:p>
-        </w:tc>
-        <w:tc>
-          <w:tcPr>
-            <w:tcW w:w="3686" w:type="dxa"/>
+              <w:t>16 – 01 – 25; Thursday</w:t>
+            </w:r>
+          </w:p>
+        </w:tc>
+        <w:tc>
+          <w:tcPr>
+            <w:tcW w:w="4111" w:type="dxa"/>
           </w:tcPr>
           <w:p>
             <w:pPr>
@@ -1100,23 +1092,47 @@
         </w:tc>
         <w:tc>
           <w:tcPr>
-            <w:tcW w:w="3686" w:type="dxa"/>
-          </w:tcPr>
-          <w:p>
-            <w:pPr>
-              <w:rPr>
-                <w:rFonts w:ascii="Times New Roman" w:hAnsi="Times New Roman" w:cs="Times New Roman"/>
-                <w:sz w:val="28"/>
-                <w:szCs w:val="28"/>
-              </w:rPr>
-            </w:pPr>
-            <w:r>
-              <w:rPr>
-                <w:rFonts w:ascii="Times New Roman" w:hAnsi="Times New Roman" w:cs="Times New Roman"/>
-                <w:sz w:val="28"/>
-                <w:szCs w:val="28"/>
-              </w:rPr>
-              <w:t>Scope and Modules</w:t>
+            <w:tcW w:w="4111" w:type="dxa"/>
+          </w:tcPr>
+          <w:p>
+            <w:pPr>
+              <w:rPr>
+                <w:rFonts w:ascii="Times New Roman" w:hAnsi="Times New Roman" w:cs="Times New Roman"/>
+                <w:sz w:val="28"/>
+                <w:szCs w:val="28"/>
+              </w:rPr>
+            </w:pPr>
+            <w:r>
+              <w:rPr>
+                <w:rFonts w:ascii="Times New Roman" w:hAnsi="Times New Roman" w:cs="Times New Roman"/>
+                <w:sz w:val="28"/>
+                <w:szCs w:val="28"/>
+              </w:rPr>
+              <w:t>Scope</w:t>
+            </w:r>
+            <w:r>
+              <w:rPr>
+                <w:rFonts w:ascii="Times New Roman" w:hAnsi="Times New Roman" w:cs="Times New Roman"/>
+                <w:sz w:val="28"/>
+                <w:szCs w:val="28"/>
+              </w:rPr>
+              <w:t xml:space="preserve">s, </w:t>
+            </w:r>
+            <w:r>
+              <w:rPr>
+                <w:rFonts w:ascii="Times New Roman" w:hAnsi="Times New Roman" w:cs="Times New Roman"/>
+                <w:sz w:val="28"/>
+                <w:szCs w:val="28"/>
+              </w:rPr>
+              <w:t>Modules</w:t>
+            </w:r>
+            <w:r>
+              <w:rPr>
+                <w:rFonts w:ascii="Times New Roman" w:hAnsi="Times New Roman" w:cs="Times New Roman"/>
+                <w:sz w:val="28"/>
+                <w:szCs w:val="28"/>
+              </w:rPr>
+              <w:t xml:space="preserve"> and lambda</w:t>
             </w:r>
           </w:p>
         </w:tc>
@@ -1187,21 +1203,13 @@
                 <w:sz w:val="28"/>
                 <w:szCs w:val="28"/>
               </w:rPr>
-              <w:t xml:space="preserve">21 </w:t>
-            </w:r>
-            <w:r>
-              <w:rPr>
-                <w:rFonts w:ascii="Times New Roman" w:hAnsi="Times New Roman" w:cs="Times New Roman"/>
-                <w:sz w:val="28"/>
-                <w:szCs w:val="28"/>
-              </w:rPr>
-              <w:t>– 01 – 25; Tuesday</w:t>
-            </w:r>
-          </w:p>
-        </w:tc>
-        <w:tc>
-          <w:tcPr>
-            <w:tcW w:w="3686" w:type="dxa"/>
+              <w:t>21 – 01 – 25; Tuesday</w:t>
+            </w:r>
+          </w:p>
+        </w:tc>
+        <w:tc>
+          <w:tcPr>
+            <w:tcW w:w="4111" w:type="dxa"/>
           </w:tcPr>
           <w:p>
             <w:pPr>
@@ -1288,47 +1296,29 @@
                 <w:sz w:val="28"/>
                 <w:szCs w:val="28"/>
               </w:rPr>
-              <w:t xml:space="preserve">23 </w:t>
-            </w:r>
-            <w:r>
-              <w:rPr>
-                <w:rFonts w:ascii="Times New Roman" w:hAnsi="Times New Roman" w:cs="Times New Roman"/>
-                <w:sz w:val="28"/>
-                <w:szCs w:val="28"/>
-              </w:rPr>
-              <w:t>– 01 – 25; Thursday</w:t>
-            </w:r>
-          </w:p>
-        </w:tc>
-        <w:tc>
-          <w:tcPr>
-            <w:tcW w:w="3686" w:type="dxa"/>
-          </w:tcPr>
-          <w:p>
-            <w:pPr>
-              <w:rPr>
-                <w:rFonts w:ascii="Times New Roman" w:hAnsi="Times New Roman" w:cs="Times New Roman"/>
-                <w:sz w:val="28"/>
-                <w:szCs w:val="28"/>
-              </w:rPr>
-            </w:pPr>
-            <w:proofErr w:type="spellStart"/>
-            <w:r>
-              <w:rPr>
-                <w:rFonts w:ascii="Times New Roman" w:hAnsi="Times New Roman" w:cs="Times New Roman"/>
-                <w:sz w:val="28"/>
-                <w:szCs w:val="28"/>
-              </w:rPr>
-              <w:t>Numpy</w:t>
-            </w:r>
-            <w:proofErr w:type="spellEnd"/>
-            <w:r>
-              <w:rPr>
-                <w:rFonts w:ascii="Times New Roman" w:hAnsi="Times New Roman" w:cs="Times New Roman"/>
-                <w:sz w:val="28"/>
-                <w:szCs w:val="28"/>
-              </w:rPr>
-              <w:t xml:space="preserve"> – 1</w:t>
+              <w:t>23 – 01 – 25; Thursday</w:t>
+            </w:r>
+          </w:p>
+        </w:tc>
+        <w:tc>
+          <w:tcPr>
+            <w:tcW w:w="4111" w:type="dxa"/>
+          </w:tcPr>
+          <w:p>
+            <w:pPr>
+              <w:rPr>
+                <w:rFonts w:ascii="Times New Roman" w:hAnsi="Times New Roman" w:cs="Times New Roman"/>
+                <w:sz w:val="28"/>
+                <w:szCs w:val="28"/>
+              </w:rPr>
+            </w:pPr>
+            <w:r>
+              <w:rPr>
+                <w:rFonts w:ascii="Times New Roman" w:hAnsi="Times New Roman" w:cs="Times New Roman"/>
+                <w:sz w:val="28"/>
+                <w:szCs w:val="28"/>
+              </w:rPr>
+              <w:t>Numpy – 1</w:t>
             </w:r>
           </w:p>
         </w:tc>
@@ -1445,33 +1435,23 @@
         </w:tc>
         <w:tc>
           <w:tcPr>
-            <w:tcW w:w="3686" w:type="dxa"/>
-          </w:tcPr>
-          <w:p>
-            <w:pPr>
-              <w:rPr>
-                <w:rFonts w:ascii="Times New Roman" w:hAnsi="Times New Roman" w:cs="Times New Roman"/>
-                <w:sz w:val="28"/>
-                <w:szCs w:val="28"/>
-              </w:rPr>
-            </w:pPr>
-            <w:proofErr w:type="spellStart"/>
-            <w:r>
-              <w:rPr>
-                <w:rFonts w:ascii="Times New Roman" w:hAnsi="Times New Roman" w:cs="Times New Roman"/>
-                <w:sz w:val="28"/>
-                <w:szCs w:val="28"/>
-              </w:rPr>
-              <w:t>Numpy</w:t>
-            </w:r>
-            <w:proofErr w:type="spellEnd"/>
-            <w:r>
-              <w:rPr>
-                <w:rFonts w:ascii="Times New Roman" w:hAnsi="Times New Roman" w:cs="Times New Roman"/>
-                <w:sz w:val="28"/>
-                <w:szCs w:val="28"/>
-              </w:rPr>
-              <w:t xml:space="preserve"> – 2</w:t>
+            <w:tcW w:w="4111" w:type="dxa"/>
+          </w:tcPr>
+          <w:p>
+            <w:pPr>
+              <w:rPr>
+                <w:rFonts w:ascii="Times New Roman" w:hAnsi="Times New Roman" w:cs="Times New Roman"/>
+                <w:sz w:val="28"/>
+                <w:szCs w:val="28"/>
+              </w:rPr>
+            </w:pPr>
+            <w:r>
+              <w:rPr>
+                <w:rFonts w:ascii="Times New Roman" w:hAnsi="Times New Roman" w:cs="Times New Roman"/>
+                <w:sz w:val="28"/>
+                <w:szCs w:val="28"/>
+              </w:rPr>
+              <w:t>Numpy – 2</w:t>
             </w:r>
           </w:p>
         </w:tc>
@@ -1542,47 +1522,29 @@
                 <w:sz w:val="28"/>
                 <w:szCs w:val="28"/>
               </w:rPr>
-              <w:t xml:space="preserve">28 </w:t>
-            </w:r>
-            <w:r>
-              <w:rPr>
-                <w:rFonts w:ascii="Times New Roman" w:hAnsi="Times New Roman" w:cs="Times New Roman"/>
-                <w:sz w:val="28"/>
-                <w:szCs w:val="28"/>
-              </w:rPr>
-              <w:t>– 01 – 25; Tuesday</w:t>
-            </w:r>
-          </w:p>
-        </w:tc>
-        <w:tc>
-          <w:tcPr>
-            <w:tcW w:w="3686" w:type="dxa"/>
-          </w:tcPr>
-          <w:p>
-            <w:pPr>
-              <w:rPr>
-                <w:rFonts w:ascii="Times New Roman" w:hAnsi="Times New Roman" w:cs="Times New Roman"/>
-                <w:sz w:val="28"/>
-                <w:szCs w:val="28"/>
-              </w:rPr>
-            </w:pPr>
-            <w:proofErr w:type="gramStart"/>
-            <w:r>
-              <w:rPr>
-                <w:rFonts w:ascii="Times New Roman" w:hAnsi="Times New Roman" w:cs="Times New Roman"/>
-                <w:sz w:val="28"/>
-                <w:szCs w:val="28"/>
-              </w:rPr>
-              <w:t>Pandas  -</w:t>
-            </w:r>
-            <w:proofErr w:type="gramEnd"/>
-            <w:r>
-              <w:rPr>
-                <w:rFonts w:ascii="Times New Roman" w:hAnsi="Times New Roman" w:cs="Times New Roman"/>
-                <w:sz w:val="28"/>
-                <w:szCs w:val="28"/>
-              </w:rPr>
-              <w:t xml:space="preserve"> 1</w:t>
+              <w:t>28 – 01 – 25; Tuesday</w:t>
+            </w:r>
+          </w:p>
+        </w:tc>
+        <w:tc>
+          <w:tcPr>
+            <w:tcW w:w="4111" w:type="dxa"/>
+          </w:tcPr>
+          <w:p>
+            <w:pPr>
+              <w:rPr>
+                <w:rFonts w:ascii="Times New Roman" w:hAnsi="Times New Roman" w:cs="Times New Roman"/>
+                <w:sz w:val="28"/>
+                <w:szCs w:val="28"/>
+              </w:rPr>
+            </w:pPr>
+            <w:r>
+              <w:rPr>
+                <w:rFonts w:ascii="Times New Roman" w:hAnsi="Times New Roman" w:cs="Times New Roman"/>
+                <w:sz w:val="28"/>
+                <w:szCs w:val="28"/>
+              </w:rPr>
+              <w:t>Pandas  - 1</w:t>
             </w:r>
           </w:p>
         </w:tc>
@@ -1653,21 +1615,13 @@
                 <w:sz w:val="28"/>
                 <w:szCs w:val="28"/>
               </w:rPr>
-              <w:t xml:space="preserve">30 </w:t>
-            </w:r>
-            <w:r>
-              <w:rPr>
-                <w:rFonts w:ascii="Times New Roman" w:hAnsi="Times New Roman" w:cs="Times New Roman"/>
-                <w:sz w:val="28"/>
-                <w:szCs w:val="28"/>
-              </w:rPr>
-              <w:t>– 01 – 25; Thursday</w:t>
-            </w:r>
-          </w:p>
-        </w:tc>
-        <w:tc>
-          <w:tcPr>
-            <w:tcW w:w="3686" w:type="dxa"/>
+              <w:t>30 – 01 – 25; Thursday</w:t>
+            </w:r>
+          </w:p>
+        </w:tc>
+        <w:tc>
+          <w:tcPr>
+            <w:tcW w:w="4111" w:type="dxa"/>
           </w:tcPr>
           <w:p>
             <w:pPr>
@@ -1735,110 +1689,7 @@
     </w:tbl>
     <w:p>
       <w:pPr>
-        <w:rPr>
-          <w:rFonts w:ascii="Times New Roman" w:hAnsi="Times New Roman" w:cs="Times New Roman"/>
-          <w:sz w:val="24"/>
-          <w:szCs w:val="24"/>
-          <w:u w:val="single"/>
-        </w:rPr>
-      </w:pPr>
-    </w:p>
-    <w:p>
-      <w:pPr>
-        <w:rPr>
-          <w:rFonts w:ascii="Times New Roman" w:hAnsi="Times New Roman" w:cs="Times New Roman"/>
-          <w:sz w:val="24"/>
-          <w:szCs w:val="24"/>
-          <w:u w:val="single"/>
-        </w:rPr>
-      </w:pPr>
-    </w:p>
-    <w:p>
-      <w:pPr>
-        <w:rPr>
-          <w:rFonts w:ascii="Times New Roman" w:hAnsi="Times New Roman" w:cs="Times New Roman"/>
-          <w:b/>
-          <w:bCs/>
-          <w:sz w:val="24"/>
-          <w:szCs w:val="24"/>
-          <w:u w:val="single"/>
-        </w:rPr>
-      </w:pPr>
-    </w:p>
-    <w:p>
-      <w:pPr>
-        <w:rPr>
-          <w:rFonts w:ascii="Times New Roman" w:hAnsi="Times New Roman" w:cs="Times New Roman"/>
-          <w:b/>
-          <w:bCs/>
-          <w:sz w:val="24"/>
-          <w:szCs w:val="24"/>
-          <w:u w:val="single"/>
-        </w:rPr>
-      </w:pPr>
-    </w:p>
-    <w:p>
-      <w:pPr>
-        <w:rPr>
-          <w:rFonts w:ascii="Times New Roman" w:hAnsi="Times New Roman" w:cs="Times New Roman"/>
-          <w:b/>
-          <w:bCs/>
-          <w:sz w:val="24"/>
-          <w:szCs w:val="24"/>
-          <w:u w:val="single"/>
-        </w:rPr>
-      </w:pPr>
-    </w:p>
-    <w:p>
-      <w:pPr>
-        <w:rPr>
-          <w:rFonts w:ascii="Times New Roman" w:hAnsi="Times New Roman" w:cs="Times New Roman"/>
-          <w:b/>
-          <w:bCs/>
-          <w:sz w:val="24"/>
-          <w:szCs w:val="24"/>
-          <w:u w:val="single"/>
-        </w:rPr>
-      </w:pPr>
-    </w:p>
-    <w:p>
-      <w:pPr>
-        <w:rPr>
-          <w:rFonts w:ascii="Times New Roman" w:hAnsi="Times New Roman" w:cs="Times New Roman"/>
-          <w:b/>
-          <w:bCs/>
-          <w:sz w:val="24"/>
-          <w:szCs w:val="24"/>
-          <w:u w:val="single"/>
-        </w:rPr>
-      </w:pPr>
-    </w:p>
-    <w:p>
-      <w:pPr>
-        <w:rPr>
-          <w:rFonts w:ascii="Times New Roman" w:hAnsi="Times New Roman" w:cs="Times New Roman"/>
-          <w:b/>
-          <w:bCs/>
-          <w:sz w:val="24"/>
-          <w:szCs w:val="24"/>
-          <w:u w:val="single"/>
-        </w:rPr>
-      </w:pPr>
-    </w:p>
-    <w:p>
-      <w:pPr>
-        <w:rPr>
-          <w:rFonts w:ascii="Times New Roman" w:hAnsi="Times New Roman" w:cs="Times New Roman"/>
-          <w:b/>
-          <w:bCs/>
-          <w:sz w:val="24"/>
-          <w:szCs w:val="24"/>
-          <w:u w:val="single"/>
-        </w:rPr>
-      </w:pPr>
-    </w:p>
-    <w:p>
-      <w:pPr>
+        <w:spacing w:after="0"/>
         <w:ind w:left="709"/>
         <w:rPr>
           <w:rFonts w:ascii="Times New Roman" w:hAnsi="Times New Roman" w:cs="Times New Roman"/>
@@ -1852,19 +1703,7 @@
     </w:p>
     <w:p>
       <w:pPr>
-        <w:ind w:left="709"/>
-        <w:rPr>
-          <w:rFonts w:ascii="Times New Roman" w:hAnsi="Times New Roman" w:cs="Times New Roman"/>
-          <w:b/>
-          <w:bCs/>
-          <w:sz w:val="24"/>
-          <w:szCs w:val="24"/>
-          <w:u w:val="single"/>
-        </w:rPr>
-      </w:pPr>
-    </w:p>
-    <w:p>
-      <w:pPr>
+        <w:spacing w:after="0"/>
         <w:ind w:left="709"/>
         <w:rPr>
           <w:rFonts w:ascii="Times New Roman" w:hAnsi="Times New Roman" w:cs="Times New Roman"/>
@@ -2017,43 +1856,7 @@
           <w:sz w:val="24"/>
           <w:szCs w:val="24"/>
         </w:rPr>
-        <w:t xml:space="preserve">: At the end of each session. All assignments to be submitted as </w:t>
-      </w:r>
-      <w:proofErr w:type="spellStart"/>
-      <w:r>
-        <w:rPr>
-          <w:rFonts w:ascii="Times New Roman" w:hAnsi="Times New Roman" w:cs="Times New Roman"/>
-          <w:sz w:val="24"/>
-          <w:szCs w:val="24"/>
-        </w:rPr>
-        <w:t>jupyter</w:t>
-      </w:r>
-      <w:proofErr w:type="spellEnd"/>
-      <w:r>
-        <w:rPr>
-          <w:rFonts w:ascii="Times New Roman" w:hAnsi="Times New Roman" w:cs="Times New Roman"/>
-          <w:sz w:val="24"/>
-          <w:szCs w:val="24"/>
-        </w:rPr>
-        <w:t xml:space="preserve"> notebooks via </w:t>
-      </w:r>
-      <w:proofErr w:type="spellStart"/>
-      <w:r>
-        <w:rPr>
-          <w:rFonts w:ascii="Times New Roman" w:hAnsi="Times New Roman" w:cs="Times New Roman"/>
-          <w:sz w:val="24"/>
-          <w:szCs w:val="24"/>
-        </w:rPr>
-        <w:t>github</w:t>
-      </w:r>
-      <w:proofErr w:type="spellEnd"/>
-      <w:r>
-        <w:rPr>
-          <w:rFonts w:ascii="Times New Roman" w:hAnsi="Times New Roman" w:cs="Times New Roman"/>
-          <w:sz w:val="24"/>
-          <w:szCs w:val="24"/>
-        </w:rPr>
-        <w:t xml:space="preserve"> prior to the next session</w:t>
+        <w:t>: At the end of each session. All assignments to be submitted as jupyter notebooks via github prior to the next session</w:t>
       </w:r>
     </w:p>
     <w:p>

</xml_diff>